<commit_message>
PVI lab 5b is ready
</commit_message>
<xml_diff>
--- a/Programming on the Internet/WebApplication5b/README.docx
+++ b/Programming on the Internet/WebApplication5b/README.docx
@@ -14,48 +14,26 @@
       <w:r>
         <w:t xml:space="preserve">Типы, передаваемые в </w:t>
       </w:r>
-      <w:proofErr w:type="gramStart"/>
       <w:r>
         <w:rPr>
           <w:lang w:val="en-US"/>
         </w:rPr>
         <w:t>URL</w:t>
       </w:r>
-      <w:proofErr w:type="gramEnd"/>
       <w:r>
         <w:t xml:space="preserve"> </w:t>
       </w:r>
       <w:r>
         <w:t xml:space="preserve">обрабатываются с помощью пакета </w:t>
       </w:r>
-      <w:proofErr w:type="spellStart"/>
-      <w:r>
-        <w:rPr>
-          <w:rFonts w:ascii="Consolas" w:hAnsi="Consolas" w:cs="Consolas"/>
-          <w:color w:val="000000"/>
-          <w:sz w:val="19"/>
-          <w:szCs w:val="19"/>
-        </w:rPr>
-        <w:t>Sys</w:t>
-      </w:r>
-      <w:r>
-        <w:rPr>
-          <w:rFonts w:ascii="Consolas" w:hAnsi="Consolas" w:cs="Consolas"/>
-          <w:color w:val="000000"/>
-          <w:sz w:val="19"/>
-          <w:szCs w:val="19"/>
-        </w:rPr>
-        <w:t>tem.Web.Mvc.Routing.Constraints</w:t>
-      </w:r>
-      <w:proofErr w:type="spellEnd"/>
-      <w:r>
-        <w:rPr>
-          <w:rFonts w:ascii="Consolas" w:hAnsi="Consolas" w:cs="Consolas"/>
-          <w:color w:val="000000"/>
-          <w:sz w:val="19"/>
-          <w:szCs w:val="19"/>
-        </w:rPr>
-        <w:t xml:space="preserve">. Он используется в </w:t>
+      <w:r>
+        <w:rPr>
+          <w:rFonts w:ascii="Consolas" w:hAnsi="Consolas" w:cs="Consolas"/>
+          <w:color w:val="000000"/>
+          <w:sz w:val="19"/>
+          <w:szCs w:val="19"/>
+        </w:rPr>
+        <w:t xml:space="preserve">System.Web.Mvc.Routing.Constraints. Он используется в </w:t>
       </w:r>
       <w:r>
         <w:rPr>
@@ -88,9 +66,11 @@
       <w:r>
         <w:rPr>
           <w:rFonts w:ascii="Consolas" w:hAnsi="Consolas" w:cs="Consolas"/>
-          <w:color w:val="000000"/>
-          <w:sz w:val="19"/>
-          <w:szCs w:val="19"/>
+          <w:noProof/>
+          <w:color w:val="000000"/>
+          <w:sz w:val="19"/>
+          <w:szCs w:val="19"/>
+          <w:lang w:eastAsia="ru-RU"/>
         </w:rPr>
         <w:drawing>
           <wp:inline distT="0" distB="0" distL="0" distR="0" wp14:anchorId="5828E493" wp14:editId="16D41AAD">
@@ -108,7 +88,7 @@
                     <pic:cNvPicPr/>
                   </pic:nvPicPr>
                   <pic:blipFill>
-                    <a:blip r:embed="rId4"/>
+                    <a:blip r:embed="rId5"/>
                     <a:stretch>
                       <a:fillRect/>
                     </a:stretch>
@@ -175,7 +155,6 @@
         </w:rPr>
         <w:t xml:space="preserve">должен быть типа </w:t>
       </w:r>
-      <w:proofErr w:type="spellStart"/>
       <w:r>
         <w:rPr>
           <w:rFonts w:ascii="Consolas" w:hAnsi="Consolas" w:cs="Consolas"/>
@@ -186,7 +165,6 @@
         </w:rPr>
         <w:t>int</w:t>
       </w:r>
-      <w:proofErr w:type="spellEnd"/>
       <w:r>
         <w:rPr>
           <w:rFonts w:ascii="Consolas" w:hAnsi="Consolas" w:cs="Consolas"/>
@@ -215,7 +193,7 @@
         </w:rPr>
         <w:t xml:space="preserve">Далее про фильтры: </w:t>
       </w:r>
-      <w:hyperlink r:id="rId5" w:history="1">
+      <w:hyperlink r:id="rId6" w:history="1">
         <w:r>
           <w:rPr>
             <w:rStyle w:val="a3"/>
@@ -245,7 +223,6 @@
         </w:rPr>
         <w:t xml:space="preserve">Чтобы фильтры заработали, в </w:t>
       </w:r>
-      <w:proofErr w:type="spellStart"/>
       <w:r>
         <w:rPr>
           <w:rFonts w:ascii="Consolas" w:hAnsi="Consolas" w:cs="Consolas"/>
@@ -256,7 +233,6 @@
         </w:rPr>
         <w:t>RouteConfig</w:t>
       </w:r>
-      <w:proofErr w:type="spellEnd"/>
       <w:r>
         <w:rPr>
           <w:rFonts w:ascii="Consolas" w:hAnsi="Consolas" w:cs="Consolas"/>
@@ -287,9 +263,11 @@
       <w:r>
         <w:rPr>
           <w:rFonts w:ascii="Consolas" w:hAnsi="Consolas" w:cs="Consolas"/>
-          <w:color w:val="000000"/>
-          <w:sz w:val="19"/>
-          <w:szCs w:val="19"/>
+          <w:noProof/>
+          <w:color w:val="000000"/>
+          <w:sz w:val="19"/>
+          <w:szCs w:val="19"/>
+          <w:lang w:eastAsia="ru-RU"/>
         </w:rPr>
         <w:drawing>
           <wp:inline distT="0" distB="0" distL="0" distR="0" wp14:anchorId="08B38889" wp14:editId="76A8D264">
@@ -307,7 +285,7 @@
                     <pic:cNvPicPr/>
                   </pic:nvPicPr>
                   <pic:blipFill>
-                    <a:blip r:embed="rId6"/>
+                    <a:blip r:embed="rId7"/>
                     <a:stretch>
                       <a:fillRect/>
                     </a:stretch>
@@ -332,8 +310,242 @@
       <w:r>
         <w:t xml:space="preserve">Про кэширование: </w:t>
       </w:r>
-      <w:r>
-        <w:t>https://metanit.com/sharp/mvc5/20.1.php</w:t>
+      <w:hyperlink r:id="rId8" w:history="1">
+        <w:r>
+          <w:rPr>
+            <w:rStyle w:val="a3"/>
+          </w:rPr>
+          <w:t>https://metanit.com/sharp/mvc5/20.1.php</w:t>
+        </w:r>
+      </w:hyperlink>
+    </w:p>
+    <w:p/>
+    <w:p>
+      <w:r>
+        <w:t>Если будет выскакивать ошибка 405 (</w:t>
+      </w:r>
+      <w:r>
+        <w:rPr>
+          <w:lang w:val="en-US"/>
+        </w:rPr>
+        <w:t>Not</w:t>
+      </w:r>
+      <w:r>
+        <w:t xml:space="preserve"> </w:t>
+      </w:r>
+      <w:r>
+        <w:rPr>
+          <w:lang w:val="en-US"/>
+        </w:rPr>
+        <w:t>allowed</w:t>
+      </w:r>
+      <w:r>
+        <w:t xml:space="preserve">) </w:t>
+      </w:r>
+      <w:r>
+        <w:t>делаем следующее:</w:t>
+      </w:r>
+    </w:p>
+    <w:p>
+      <w:pPr>
+        <w:pStyle w:val="a4"/>
+        <w:numPr>
+          <w:ilvl w:val="0"/>
+          <w:numId w:val="1"/>
+        </w:numPr>
+      </w:pPr>
+      <w:r>
+        <w:t>Жмем «Сопоставления обработчика»</w:t>
+      </w:r>
+    </w:p>
+    <w:p>
+      <w:pPr>
+        <w:pStyle w:val="a4"/>
+        <w:numPr>
+          <w:ilvl w:val="0"/>
+          <w:numId w:val="1"/>
+        </w:numPr>
+      </w:pPr>
+      <w:r>
+        <w:drawing>
+          <wp:inline distT="0" distB="0" distL="0" distR="0" wp14:anchorId="41BD7EB7" wp14:editId="069FF4F3">
+            <wp:extent cx="5940425" cy="4232910"/>
+            <wp:effectExtent l="0" t="0" r="3175" b="0"/>
+            <wp:docPr id="3" name="Рисунок 3"/>
+            <wp:cNvGraphicFramePr>
+              <a:graphicFrameLocks xmlns:a="http://schemas.openxmlformats.org/drawingml/2006/main" noChangeAspect="1"/>
+            </wp:cNvGraphicFramePr>
+            <a:graphic xmlns:a="http://schemas.openxmlformats.org/drawingml/2006/main">
+              <a:graphicData uri="http://schemas.openxmlformats.org/drawingml/2006/picture">
+                <pic:pic xmlns:pic="http://schemas.openxmlformats.org/drawingml/2006/picture">
+                  <pic:nvPicPr>
+                    <pic:cNvPr id="1" name=""/>
+                    <pic:cNvPicPr/>
+                  </pic:nvPicPr>
+                  <pic:blipFill>
+                    <a:blip r:embed="rId9"/>
+                    <a:stretch>
+                      <a:fillRect/>
+                    </a:stretch>
+                  </pic:blipFill>
+                  <pic:spPr>
+                    <a:xfrm>
+                      <a:off x="0" y="0"/>
+                      <a:ext cx="5940425" cy="4232910"/>
+                    </a:xfrm>
+                    <a:prstGeom prst="rect">
+                      <a:avLst/>
+                    </a:prstGeom>
+                  </pic:spPr>
+                </pic:pic>
+              </a:graphicData>
+            </a:graphic>
+          </wp:inline>
+        </w:drawing>
+      </w:r>
+    </w:p>
+    <w:p>
+      <w:pPr>
+        <w:pStyle w:val="a4"/>
+        <w:numPr>
+          <w:ilvl w:val="0"/>
+          <w:numId w:val="1"/>
+        </w:numPr>
+      </w:pPr>
+      <w:r>
+        <w:lastRenderedPageBreak/>
+        <w:t xml:space="preserve">Жмем </w:t>
+      </w:r>
+      <w:r>
+        <w:rPr>
+          <w:lang w:val="en-US"/>
+        </w:rPr>
+        <w:t>“WevDAV</w:t>
+      </w:r>
+      <w:r>
+        <w:t>»</w:t>
+      </w:r>
+    </w:p>
+    <w:p>
+      <w:pPr>
+        <w:pStyle w:val="a4"/>
+        <w:numPr>
+          <w:ilvl w:val="0"/>
+          <w:numId w:val="1"/>
+        </w:numPr>
+      </w:pPr>
+      <w:r>
+        <w:drawing>
+          <wp:inline distT="0" distB="0" distL="0" distR="0" wp14:anchorId="2D244EC0" wp14:editId="0257A58B">
+            <wp:extent cx="5940425" cy="4243070"/>
+            <wp:effectExtent l="0" t="0" r="3175" b="5080"/>
+            <wp:docPr id="4" name="Рисунок 4"/>
+            <wp:cNvGraphicFramePr>
+              <a:graphicFrameLocks xmlns:a="http://schemas.openxmlformats.org/drawingml/2006/main" noChangeAspect="1"/>
+            </wp:cNvGraphicFramePr>
+            <a:graphic xmlns:a="http://schemas.openxmlformats.org/drawingml/2006/main">
+              <a:graphicData uri="http://schemas.openxmlformats.org/drawingml/2006/picture">
+                <pic:pic xmlns:pic="http://schemas.openxmlformats.org/drawingml/2006/picture">
+                  <pic:nvPicPr>
+                    <pic:cNvPr id="1" name=""/>
+                    <pic:cNvPicPr/>
+                  </pic:nvPicPr>
+                  <pic:blipFill>
+                    <a:blip r:embed="rId10"/>
+                    <a:stretch>
+                      <a:fillRect/>
+                    </a:stretch>
+                  </pic:blipFill>
+                  <pic:spPr>
+                    <a:xfrm>
+                      <a:off x="0" y="0"/>
+                      <a:ext cx="5940425" cy="4243070"/>
+                    </a:xfrm>
+                    <a:prstGeom prst="rect">
+                      <a:avLst/>
+                    </a:prstGeom>
+                  </pic:spPr>
+                </pic:pic>
+              </a:graphicData>
+            </a:graphic>
+          </wp:inline>
+        </w:drawing>
+      </w:r>
+    </w:p>
+    <w:p>
+      <w:pPr>
+        <w:pStyle w:val="a4"/>
+        <w:numPr>
+          <w:ilvl w:val="0"/>
+          <w:numId w:val="1"/>
+        </w:numPr>
+      </w:pPr>
+      <w:r>
+        <w:t>«Ограничения запроса»</w:t>
+      </w:r>
+      <w:r>
+        <w:br/>
+      </w:r>
+      <w:r>
+        <w:drawing>
+          <wp:inline distT="0" distB="0" distL="0" distR="0" wp14:anchorId="08D7D729" wp14:editId="73AFB9CF">
+            <wp:extent cx="4334480" cy="3772426"/>
+            <wp:effectExtent l="0" t="0" r="9525" b="0"/>
+            <wp:docPr id="5" name="Рисунок 5"/>
+            <wp:cNvGraphicFramePr>
+              <a:graphicFrameLocks xmlns:a="http://schemas.openxmlformats.org/drawingml/2006/main" noChangeAspect="1"/>
+            </wp:cNvGraphicFramePr>
+            <a:graphic xmlns:a="http://schemas.openxmlformats.org/drawingml/2006/main">
+              <a:graphicData uri="http://schemas.openxmlformats.org/drawingml/2006/picture">
+                <pic:pic xmlns:pic="http://schemas.openxmlformats.org/drawingml/2006/picture">
+                  <pic:nvPicPr>
+                    <pic:cNvPr id="1" name=""/>
+                    <pic:cNvPicPr/>
+                  </pic:nvPicPr>
+                  <pic:blipFill>
+                    <a:blip r:embed="rId11"/>
+                    <a:stretch>
+                      <a:fillRect/>
+                    </a:stretch>
+                  </pic:blipFill>
+                  <pic:spPr>
+                    <a:xfrm>
+                      <a:off x="0" y="0"/>
+                      <a:ext cx="4334480" cy="3772426"/>
+                    </a:xfrm>
+                    <a:prstGeom prst="rect">
+                      <a:avLst/>
+                    </a:prstGeom>
+                  </pic:spPr>
+                </pic:pic>
+              </a:graphicData>
+            </a:graphic>
+          </wp:inline>
+        </w:drawing>
+      </w:r>
+    </w:p>
+    <w:p>
+      <w:pPr>
+        <w:pStyle w:val="a4"/>
+        <w:numPr>
+          <w:ilvl w:val="0"/>
+          <w:numId w:val="1"/>
+        </w:numPr>
+      </w:pPr>
+      <w:r>
+        <w:t>Далее «Команды» и ставим «Все команды»</w:t>
+      </w:r>
+    </w:p>
+    <w:p>
+      <w:pPr>
+        <w:pStyle w:val="a4"/>
+        <w:numPr>
+          <w:ilvl w:val="0"/>
+          <w:numId w:val="1"/>
+        </w:numPr>
+      </w:pPr>
+      <w:r>
+        <w:t>Все.</w:t>
       </w:r>
       <w:bookmarkStart w:id="0" w:name="_GoBack"/>
       <w:bookmarkEnd w:id="0"/>
@@ -346,6 +558,103 @@
     </w:sectPr>
   </w:body>
 </w:document>
+</file>
+
+<file path=word/numbering.xml><?xml version="1.0" encoding="utf-8"?>
+<w:numbering xmlns:wpc="http://schemas.microsoft.com/office/word/2010/wordprocessingCanvas" xmlns:cx="http://schemas.microsoft.com/office/drawing/2014/chartex" xmlns:cx1="http://schemas.microsoft.com/office/drawing/2015/9/8/chartex" xmlns:mc="http://schemas.openxmlformats.org/markup-compatibility/2006" xmlns:o="urn:schemas-microsoft-com:office:office" xmlns:r="http://schemas.openxmlformats.org/officeDocument/2006/relationships" xmlns:m="http://schemas.openxmlformats.org/officeDocument/2006/math" xmlns:v="urn:schemas-microsoft-com:vml" xmlns:wp14="http://schemas.microsoft.com/office/word/2010/wordprocessingDrawing" xmlns:wp="http://schemas.openxmlformats.org/drawingml/2006/wordprocessingDrawing" xmlns:w10="urn:schemas-microsoft-com:office:word" xmlns:w="http://schemas.openxmlformats.org/wordprocessingml/2006/main" xmlns:w14="http://schemas.microsoft.com/office/word/2010/wordml" xmlns:w15="http://schemas.microsoft.com/office/word/2012/wordml" xmlns:w16se="http://schemas.microsoft.com/office/word/2015/wordml/symex" xmlns:wpg="http://schemas.microsoft.com/office/word/2010/wordprocessingGroup" xmlns:wpi="http://schemas.microsoft.com/office/word/2010/wordprocessingInk" xmlns:wne="http://schemas.microsoft.com/office/word/2006/wordml" xmlns:wps="http://schemas.microsoft.com/office/word/2010/wordprocessingShape" mc:Ignorable="w14 w15 w16se wp14">
+  <w:abstractNum w:abstractNumId="0" w15:restartNumberingAfterBreak="0">
+    <w:nsid w:val="25D80466"/>
+    <w:multiLevelType w:val="hybridMultilevel"/>
+    <w:tmpl w:val="61F6842A"/>
+    <w:lvl w:ilvl="0" w:tplc="04190011">
+      <w:start w:val="1"/>
+      <w:numFmt w:val="decimal"/>
+      <w:lvlText w:val="%1)"/>
+      <w:lvlJc w:val="left"/>
+      <w:pPr>
+        <w:ind w:left="720" w:hanging="360"/>
+      </w:pPr>
+      <w:rPr>
+        <w:rFonts w:hint="default"/>
+      </w:rPr>
+    </w:lvl>
+    <w:lvl w:ilvl="1" w:tplc="04190019" w:tentative="1">
+      <w:start w:val="1"/>
+      <w:numFmt w:val="lowerLetter"/>
+      <w:lvlText w:val="%2."/>
+      <w:lvlJc w:val="left"/>
+      <w:pPr>
+        <w:ind w:left="1440" w:hanging="360"/>
+      </w:pPr>
+    </w:lvl>
+    <w:lvl w:ilvl="2" w:tplc="0419001B" w:tentative="1">
+      <w:start w:val="1"/>
+      <w:numFmt w:val="lowerRoman"/>
+      <w:lvlText w:val="%3."/>
+      <w:lvlJc w:val="right"/>
+      <w:pPr>
+        <w:ind w:left="2160" w:hanging="180"/>
+      </w:pPr>
+    </w:lvl>
+    <w:lvl w:ilvl="3" w:tplc="0419000F" w:tentative="1">
+      <w:start w:val="1"/>
+      <w:numFmt w:val="decimal"/>
+      <w:lvlText w:val="%4."/>
+      <w:lvlJc w:val="left"/>
+      <w:pPr>
+        <w:ind w:left="2880" w:hanging="360"/>
+      </w:pPr>
+    </w:lvl>
+    <w:lvl w:ilvl="4" w:tplc="04190019" w:tentative="1">
+      <w:start w:val="1"/>
+      <w:numFmt w:val="lowerLetter"/>
+      <w:lvlText w:val="%5."/>
+      <w:lvlJc w:val="left"/>
+      <w:pPr>
+        <w:ind w:left="3600" w:hanging="360"/>
+      </w:pPr>
+    </w:lvl>
+    <w:lvl w:ilvl="5" w:tplc="0419001B" w:tentative="1">
+      <w:start w:val="1"/>
+      <w:numFmt w:val="lowerRoman"/>
+      <w:lvlText w:val="%6."/>
+      <w:lvlJc w:val="right"/>
+      <w:pPr>
+        <w:ind w:left="4320" w:hanging="180"/>
+      </w:pPr>
+    </w:lvl>
+    <w:lvl w:ilvl="6" w:tplc="0419000F" w:tentative="1">
+      <w:start w:val="1"/>
+      <w:numFmt w:val="decimal"/>
+      <w:lvlText w:val="%7."/>
+      <w:lvlJc w:val="left"/>
+      <w:pPr>
+        <w:ind w:left="5040" w:hanging="360"/>
+      </w:pPr>
+    </w:lvl>
+    <w:lvl w:ilvl="7" w:tplc="04190019" w:tentative="1">
+      <w:start w:val="1"/>
+      <w:numFmt w:val="lowerLetter"/>
+      <w:lvlText w:val="%8."/>
+      <w:lvlJc w:val="left"/>
+      <w:pPr>
+        <w:ind w:left="5760" w:hanging="360"/>
+      </w:pPr>
+    </w:lvl>
+    <w:lvl w:ilvl="8" w:tplc="0419001B" w:tentative="1">
+      <w:start w:val="1"/>
+      <w:numFmt w:val="lowerRoman"/>
+      <w:lvlText w:val="%9."/>
+      <w:lvlJc w:val="right"/>
+      <w:pPr>
+        <w:ind w:left="6480" w:hanging="180"/>
+      </w:pPr>
+    </w:lvl>
+  </w:abstractNum>
+  <w:num w:numId="1">
+    <w:abstractNumId w:val="0"/>
+  </w:num>
+</w:numbering>
 </file>
 
 <file path=word/styles.xml><?xml version="1.0" encoding="utf-8"?>
@@ -780,6 +1089,17 @@
       <w:u w:val="single"/>
     </w:rPr>
   </w:style>
+  <w:style w:type="paragraph" w:styleId="a4">
+    <w:name w:val="List Paragraph"/>
+    <w:basedOn w:val="a"/>
+    <w:uiPriority w:val="34"/>
+    <w:qFormat/>
+    <w:rsid w:val="00EA67C3"/>
+    <w:pPr>
+      <w:ind w:left="720"/>
+      <w:contextualSpacing/>
+    </w:pPr>
+  </w:style>
 </w:styles>
 </file>
 

</xml_diff>